<commit_message>
[Ballistic_Calculator] Written final report
</commit_message>
<xml_diff>
--- a/Ballistic_Calculator/Reporting/Отчет(24.04.25).docx
+++ b/Ballistic_Calculator/Reporting/Отчет(24.04.25).docx
@@ -1271,14 +1271,14 @@
       <w:pPr>
         <w:pStyle w:val="10"/>
       </w:pPr>
-      <w:bookmarkStart w:id="2" w:name="_Hlk193387470"/>
-      <w:bookmarkStart w:id="3" w:name="_Toc196084165"/>
+      <w:bookmarkStart w:id="2" w:name="_Toc196084165"/>
+      <w:bookmarkStart w:id="3" w:name="_Hlk193387470"/>
       <w:r>
         <w:t>Цель работы</w:t>
       </w:r>
-      <w:bookmarkEnd w:id="3"/>
-    </w:p>
-    <w:bookmarkEnd w:id="2"/>
+      <w:bookmarkEnd w:id="2"/>
+    </w:p>
+    <w:bookmarkEnd w:id="3"/>
     <w:p>
       <w:pPr>
         <w:pStyle w:val="a3"/>
@@ -1754,25 +1754,7 @@
         <w:rPr>
           <w:sz w:val="24"/>
         </w:rPr>
-        <w:t xml:space="preserve">Рис. </w:t>
-      </w:r>
-      <w:r>
-        <w:rPr>
-          <w:sz w:val="24"/>
-        </w:rPr>
-        <w:t>1</w:t>
-      </w:r>
-      <w:r>
-        <w:rPr>
-          <w:sz w:val="24"/>
-        </w:rPr>
-        <w:t xml:space="preserve"> Пример </w:t>
-      </w:r>
-      <w:r>
-        <w:rPr>
-          <w:sz w:val="24"/>
-        </w:rPr>
-        <w:t>интерфейса программы</w:t>
+        <w:t>Рис. 1 Пример интерфейса программы</w:t>
       </w:r>
     </w:p>
     <w:p>
@@ -1915,25 +1897,7 @@
         <w:rPr>
           <w:sz w:val="24"/>
         </w:rPr>
-        <w:t xml:space="preserve">Рис. </w:t>
-      </w:r>
-      <w:r>
-        <w:rPr>
-          <w:sz w:val="24"/>
-        </w:rPr>
-        <w:t>2</w:t>
-      </w:r>
-      <w:r>
-        <w:rPr>
-          <w:sz w:val="24"/>
-        </w:rPr>
-        <w:t xml:space="preserve"> Пример интерфейса программы</w:t>
-      </w:r>
-      <w:r>
-        <w:rPr>
-          <w:sz w:val="24"/>
-        </w:rPr>
-        <w:t xml:space="preserve"> в режиме «Прицеливание»</w:t>
+        <w:t>Рис. 2 Пример интерфейса программы в режиме «Прицеливание»</w:t>
       </w:r>
     </w:p>
     <w:p>
@@ -1966,46 +1930,21 @@
           <w:sz w:val="28"/>
           <w:szCs w:val="28"/>
         </w:rPr>
-        <w:t xml:space="preserve">: все входные параметры (начальная скорость, углы вылета, параметры пули и атмосферы и т. д.) задаются вручную в соответствующих полях интерфейса. При нажатии кнопки «Построить» вызывается метод </w:t>
-      </w:r>
-      <w:r>
-        <w:rPr>
-          <w:sz w:val="28"/>
-          <w:szCs w:val="28"/>
-        </w:rPr>
-        <w:t>`</w:t>
-      </w:r>
-      <w:r>
-        <w:rPr>
-          <w:sz w:val="28"/>
-          <w:szCs w:val="28"/>
-        </w:rPr>
-        <w:t xml:space="preserve">ballisticTrajectory`, который рассчитывает траекторию полёта снаряда и выводит её на график или в таблицу </w:t>
-      </w:r>
-      <w:proofErr w:type="spellStart"/>
-      <w:proofErr w:type="gramStart"/>
-      <w:r>
-        <w:rPr>
-          <w:sz w:val="28"/>
-          <w:szCs w:val="28"/>
-        </w:rPr>
-        <w:t>значений.</w:t>
-      </w:r>
-      <w:r>
-        <w:rPr>
-          <w:sz w:val="28"/>
-          <w:szCs w:val="28"/>
-        </w:rPr>
-        <w:t>ие</w:t>
-      </w:r>
-      <w:proofErr w:type="spellEnd"/>
-      <w:proofErr w:type="gramEnd"/>
-      <w:r>
-        <w:rPr>
-          <w:sz w:val="28"/>
-          <w:szCs w:val="28"/>
-        </w:rPr>
-        <w:t xml:space="preserve"> и радиус в метрах. </w:t>
+        <w:t>: все входные параметры (начальная скорость, углы вылета, параметры пули и атмосферы и т. д.) задаются вручную в соответствующих полях интерфейса. При нажатии кнопки «Построить» вызывается метод `ballisticTrajectory`, который рассчитывает траекторию полёта снаряда и выводит её на график или в таблицу значений</w:t>
+      </w:r>
+      <w:r>
+        <w:rPr>
+          <w:sz w:val="28"/>
+          <w:szCs w:val="28"/>
+        </w:rPr>
+        <w:t>.</w:t>
+      </w:r>
+      <w:r>
+        <w:rPr>
+          <w:sz w:val="28"/>
+          <w:szCs w:val="28"/>
+        </w:rPr>
+        <w:t xml:space="preserve"> </w:t>
       </w:r>
     </w:p>
     <w:p>
@@ -2058,31 +1997,7 @@
         <w:rPr>
           <w:szCs w:val="28"/>
         </w:rPr>
-        <w:t xml:space="preserve">Радиус цели (в метрах) — поле </w:t>
-      </w:r>
-      <w:r>
-        <w:rPr>
-          <w:szCs w:val="28"/>
-        </w:rPr>
-        <w:t>«</w:t>
-      </w:r>
-      <w:r>
-        <w:rPr>
-          <w:szCs w:val="28"/>
-        </w:rPr>
-        <w:t>Радиус (м)</w:t>
-      </w:r>
-      <w:r>
-        <w:rPr>
-          <w:szCs w:val="28"/>
-        </w:rPr>
-        <w:t>»</w:t>
-      </w:r>
-      <w:r>
-        <w:rPr>
-          <w:szCs w:val="28"/>
-        </w:rPr>
-        <w:t>. Цель моделируется как однородная сфера, центр которой движется по заданному закону.</w:t>
+        <w:t>Радиус цели (в метрах) — поле «Радиус (м)». Цель моделируется как однородная сфера, центр которой движется по заданному закону.</w:t>
       </w:r>
     </w:p>
     <w:p>
@@ -2300,21 +2215,7 @@
         <w:rPr>
           <w:szCs w:val="28"/>
         </w:rPr>
-        <w:t>Определение функции цели: на основе введённых выражений формируется функция `</w:t>
-      </w:r>
-      <w:proofErr w:type="spellStart"/>
-      <w:r>
-        <w:rPr>
-          <w:szCs w:val="28"/>
-        </w:rPr>
-        <w:t>targetFunction</w:t>
-      </w:r>
-      <w:proofErr w:type="spellEnd"/>
-      <w:r>
-        <w:rPr>
-          <w:szCs w:val="28"/>
-        </w:rPr>
-        <w:t xml:space="preserve">(t)`, возвращающая координаты цели в момент `t`.  </w:t>
+        <w:t xml:space="preserve">Определение функции цели: на основе введённых выражений формируется функция `targetFunction(t)`, возвращающая координаты цели в момент `t`.  </w:t>
       </w:r>
     </w:p>
     <w:p>
@@ -2411,21 +2312,7 @@
         <w:rPr>
           <w:szCs w:val="28"/>
         </w:rPr>
-        <w:t xml:space="preserve">Минимизация квадрата расстояния: для пары углов `(horiz, </w:t>
-      </w:r>
-      <w:proofErr w:type="gramStart"/>
-      <w:r>
-        <w:rPr>
-          <w:szCs w:val="28"/>
-        </w:rPr>
-        <w:t>vert)`</w:t>
-      </w:r>
-      <w:proofErr w:type="gramEnd"/>
-      <w:r>
-        <w:rPr>
-          <w:szCs w:val="28"/>
-        </w:rPr>
-        <w:t xml:space="preserve"> функция стоимости `cost(angles)` запускает `ballisticTrajectory`, затем на каждом шаге траектории вычисляет квадрат расстояния до текущей позиции цели. Минимизируется наименьшее из этих значений:</w:t>
+        <w:t>Минимизация квадрата расстояния: для пары углов `(horiz, vert)` функция стоимости `cost(angles)` запускает `ballisticTrajectory`, затем на каждом шаге траектории вычисляет квадрат расстояния до текущей позиции цели. Минимизируется наименьшее из этих значений:</w:t>
       </w:r>
     </w:p>
     <w:p>
@@ -2562,25 +2449,7 @@
             <w:szCs w:val="28"/>
             <w:lang w:val="en-US"/>
           </w:rPr>
-          <m:t>x</m:t>
-        </m:r>
-        <m:r>
-          <w:rPr>
-            <w:rFonts w:ascii="Cambria Math" w:hAnsi="Cambria Math"/>
-            <w:sz w:val="28"/>
-            <w:szCs w:val="28"/>
-            <w:lang w:val="en-US"/>
-          </w:rPr>
-          <m:t>T</m:t>
-        </m:r>
-        <m:r>
-          <w:rPr>
-            <w:rFonts w:ascii="Cambria Math" w:hAnsi="Cambria Math"/>
-            <w:sz w:val="28"/>
-            <w:szCs w:val="28"/>
-            <w:lang w:val="en-US"/>
-          </w:rPr>
-          <m:t>arget</m:t>
+          <m:t>xTarget</m:t>
         </m:r>
         <m:r>
           <w:rPr>
@@ -2665,25 +2534,7 @@
             <w:szCs w:val="28"/>
             <w:lang w:val="en-US"/>
           </w:rPr>
-          <m:t>y</m:t>
-        </m:r>
-        <m:r>
-          <w:rPr>
-            <w:rFonts w:ascii="Cambria Math" w:hAnsi="Cambria Math"/>
-            <w:sz w:val="28"/>
-            <w:szCs w:val="28"/>
-            <w:lang w:val="en-US"/>
-          </w:rPr>
-          <m:t>T</m:t>
-        </m:r>
-        <m:r>
-          <w:rPr>
-            <w:rFonts w:ascii="Cambria Math" w:hAnsi="Cambria Math"/>
-            <w:sz w:val="28"/>
-            <w:szCs w:val="28"/>
-            <w:lang w:val="en-US"/>
-          </w:rPr>
-          <m:t>arget</m:t>
+          <m:t>yTarget</m:t>
         </m:r>
         <m:r>
           <w:rPr>
@@ -2768,25 +2619,7 @@
             <w:szCs w:val="28"/>
             <w:lang w:val="en-US"/>
           </w:rPr>
-          <m:t>z</m:t>
-        </m:r>
-        <m:r>
-          <w:rPr>
-            <w:rFonts w:ascii="Cambria Math" w:hAnsi="Cambria Math"/>
-            <w:sz w:val="28"/>
-            <w:szCs w:val="28"/>
-            <w:lang w:val="en-US"/>
-          </w:rPr>
-          <m:t>T</m:t>
-        </m:r>
-        <m:r>
-          <w:rPr>
-            <w:rFonts w:ascii="Cambria Math" w:hAnsi="Cambria Math"/>
-            <w:sz w:val="28"/>
-            <w:szCs w:val="28"/>
-            <w:lang w:val="en-US"/>
-          </w:rPr>
-          <m:t>arget</m:t>
+          <m:t>zTarget</m:t>
         </m:r>
         <m:r>
           <w:rPr>
@@ -3784,21 +3617,7 @@
           <w:sz w:val="28"/>
           <w:szCs w:val="28"/>
         </w:rPr>
-        <w:t xml:space="preserve">выявление факторов, влияющих на попадание в статические и динамические цели и анализ характера </w:t>
-      </w:r>
-      <w:r>
-        <w:rPr>
-          <w:sz w:val="28"/>
-          <w:szCs w:val="28"/>
-        </w:rPr>
-        <w:t>и силы</w:t>
-      </w:r>
-      <w:r>
-        <w:rPr>
-          <w:sz w:val="28"/>
-          <w:szCs w:val="28"/>
-        </w:rPr>
-        <w:t xml:space="preserve"> их влияния на траекторию и попадание в цель.</w:t>
+        <w:t>выявление факторов, влияющих на попадание в статические и динамические цели и анализ характера и силы их влияния на траекторию и попадание в цель.</w:t>
       </w:r>
     </w:p>
     <w:p>
@@ -3829,37 +3648,12 @@
           <w:szCs w:val="28"/>
         </w:rPr>
       </w:pPr>
-      <w:proofErr w:type="spellStart"/>
-      <w:r>
-        <w:rPr>
-          <w:color w:val="000000" w:themeColor="text1"/>
-          <w:szCs w:val="28"/>
-        </w:rPr>
-        <w:t>Ахматгатин</w:t>
-      </w:r>
-      <w:proofErr w:type="spellEnd"/>
-      <w:r>
-        <w:rPr>
-          <w:color w:val="000000" w:themeColor="text1"/>
-          <w:szCs w:val="28"/>
-        </w:rPr>
-        <w:t xml:space="preserve"> Анвар </w:t>
-      </w:r>
-      <w:proofErr w:type="spellStart"/>
-      <w:r>
-        <w:rPr>
-          <w:color w:val="000000" w:themeColor="text1"/>
-          <w:szCs w:val="28"/>
-        </w:rPr>
-        <w:t>Амирович</w:t>
-      </w:r>
-      <w:proofErr w:type="spellEnd"/>
-      <w:r>
-        <w:rPr>
-          <w:color w:val="000000" w:themeColor="text1"/>
-          <w:szCs w:val="28"/>
-        </w:rPr>
-        <w:t xml:space="preserve"> ОСНОВЫ БАЛЛИСТИКИ.</w:t>
+      <w:r>
+        <w:rPr>
+          <w:color w:val="000000" w:themeColor="text1"/>
+          <w:szCs w:val="28"/>
+        </w:rPr>
+        <w:t>Ахматгатин Анвар Амирович ОСНОВЫ БАЛЛИСТИКИ.</w:t>
       </w:r>
       <w:r>
         <w:rPr>
@@ -3910,87 +3704,7 @@
           <w:color w:val="000000" w:themeColor="text1"/>
           <w:szCs w:val="28"/>
         </w:rPr>
-        <w:t xml:space="preserve">Брайан </w:t>
-      </w:r>
-      <w:proofErr w:type="spellStart"/>
-      <w:r>
-        <w:rPr>
-          <w:color w:val="000000" w:themeColor="text1"/>
-          <w:szCs w:val="28"/>
-        </w:rPr>
-        <w:t>Литц</w:t>
-      </w:r>
-      <w:proofErr w:type="spellEnd"/>
-      <w:r>
-        <w:rPr>
-          <w:color w:val="000000" w:themeColor="text1"/>
-          <w:szCs w:val="28"/>
-        </w:rPr>
-        <w:t xml:space="preserve"> Прикладная баллистика для стрельбы на большие расстояния. 2 изд. </w:t>
-      </w:r>
-      <w:proofErr w:type="spellStart"/>
-      <w:r>
-        <w:rPr>
-          <w:color w:val="000000" w:themeColor="text1"/>
-          <w:szCs w:val="28"/>
-        </w:rPr>
-        <w:t>Cedar</w:t>
-      </w:r>
-      <w:proofErr w:type="spellEnd"/>
-      <w:r>
-        <w:rPr>
-          <w:color w:val="000000" w:themeColor="text1"/>
-          <w:szCs w:val="28"/>
-        </w:rPr>
-        <w:t xml:space="preserve"> </w:t>
-      </w:r>
-      <w:proofErr w:type="spellStart"/>
-      <w:r>
-        <w:rPr>
-          <w:color w:val="000000" w:themeColor="text1"/>
-          <w:szCs w:val="28"/>
-        </w:rPr>
-        <w:t>Springs</w:t>
-      </w:r>
-      <w:proofErr w:type="spellEnd"/>
-      <w:r>
-        <w:rPr>
-          <w:color w:val="000000" w:themeColor="text1"/>
-          <w:szCs w:val="28"/>
-        </w:rPr>
-        <w:t xml:space="preserve">: </w:t>
-      </w:r>
-      <w:proofErr w:type="spellStart"/>
-      <w:r>
-        <w:rPr>
-          <w:color w:val="000000" w:themeColor="text1"/>
-          <w:szCs w:val="28"/>
-        </w:rPr>
-        <w:t>Applied</w:t>
-      </w:r>
-      <w:proofErr w:type="spellEnd"/>
-      <w:r>
-        <w:rPr>
-          <w:color w:val="000000" w:themeColor="text1"/>
-          <w:szCs w:val="28"/>
-        </w:rPr>
-        <w:t xml:space="preserve"> </w:t>
-      </w:r>
-      <w:proofErr w:type="spellStart"/>
-      <w:r>
-        <w:rPr>
-          <w:color w:val="000000" w:themeColor="text1"/>
-          <w:szCs w:val="28"/>
-        </w:rPr>
-        <w:t>Ballistics</w:t>
-      </w:r>
-      <w:proofErr w:type="spellEnd"/>
-      <w:r>
-        <w:rPr>
-          <w:color w:val="000000" w:themeColor="text1"/>
-          <w:szCs w:val="28"/>
-        </w:rPr>
-        <w:t>, LLC, 2011.</w:t>
+        <w:t>Брайан Литц Прикладная баллистика для стрельбы на большие расстояния. 2 изд. Cedar Springs: Applied Ballistics, LLC, 2011.</w:t>
       </w:r>
       <w:r>
         <w:rPr>
@@ -4151,39 +3865,7 @@
           <w:color w:val="000000" w:themeColor="text1"/>
           <w:szCs w:val="28"/>
         </w:rPr>
-        <w:t xml:space="preserve">2 изд. </w:t>
-      </w:r>
-      <w:proofErr w:type="spellStart"/>
-      <w:r>
-        <w:rPr>
-          <w:color w:val="000000" w:themeColor="text1"/>
-          <w:szCs w:val="28"/>
-        </w:rPr>
-        <w:t>Atglen</w:t>
-      </w:r>
-      <w:proofErr w:type="spellEnd"/>
-      <w:r>
-        <w:rPr>
-          <w:color w:val="000000" w:themeColor="text1"/>
-          <w:szCs w:val="28"/>
-        </w:rPr>
-        <w:t xml:space="preserve">, PA: </w:t>
-      </w:r>
-      <w:proofErr w:type="spellStart"/>
-      <w:r>
-        <w:rPr>
-          <w:color w:val="000000" w:themeColor="text1"/>
-          <w:szCs w:val="28"/>
-        </w:rPr>
-        <w:t>Schiffer</w:t>
-      </w:r>
-      <w:proofErr w:type="spellEnd"/>
-      <w:r>
-        <w:rPr>
-          <w:color w:val="000000" w:themeColor="text1"/>
-          <w:szCs w:val="28"/>
-        </w:rPr>
-        <w:t xml:space="preserve"> Publishing, 2012.</w:t>
+        <w:t>2 изд. Atglen, PA: Schiffer Publishing, 2012.</w:t>
       </w:r>
       <w:r>
         <w:rPr>
@@ -4234,23 +3916,7 @@
           <w:color w:val="000000" w:themeColor="text1"/>
           <w:szCs w:val="28"/>
         </w:rPr>
-        <w:t xml:space="preserve">С. В. </w:t>
-      </w:r>
-      <w:proofErr w:type="spellStart"/>
-      <w:r>
-        <w:rPr>
-          <w:color w:val="000000" w:themeColor="text1"/>
-          <w:szCs w:val="28"/>
-        </w:rPr>
-        <w:t>Беневольский</w:t>
-      </w:r>
-      <w:proofErr w:type="spellEnd"/>
-      <w:r>
-        <w:rPr>
-          <w:color w:val="000000" w:themeColor="text1"/>
-          <w:szCs w:val="28"/>
-        </w:rPr>
-        <w:t>, Ю. Б. Колесов ОБЪЕКТНО-ОРИЕНТИРОВАННОЕ МОДЕЛИРОВАНИЕ В ЗАДАЧАХ ВНЕШНЕЙ БАЛЛИСТИКИ. Санкт-Петербург: Изд-во Политехнического университета, 2009.</w:t>
+        <w:t>С. В. Беневольский, Ю. Б. Колесов ОБЪЕКТНО-ОРИЕНТИРОВАННОЕ МОДЕЛИРОВАНИЕ В ЗАДАЧАХ ВНЕШНЕЙ БАЛЛИСТИКИ. Санкт-Петербург: Изд-во Политехнического университета, 2009.</w:t>
       </w:r>
       <w:r>
         <w:rPr>
@@ -4301,19 +3967,8 @@
           <w:color w:val="000000" w:themeColor="text1"/>
           <w:szCs w:val="28"/>
         </w:rPr>
-        <w:t xml:space="preserve">Влияние ветра на полет пули // </w:t>
-      </w:r>
-      <w:proofErr w:type="spellStart"/>
-      <w:proofErr w:type="gramStart"/>
-      <w:r>
-        <w:rPr>
-          <w:color w:val="000000" w:themeColor="text1"/>
-          <w:szCs w:val="28"/>
-        </w:rPr>
-        <w:t>strelokpro.online</w:t>
-      </w:r>
-      <w:proofErr w:type="spellEnd"/>
-      <w:proofErr w:type="gramEnd"/>
+        <w:t>Влияние ветра на полет пули // strelokpro.online</w:t>
+      </w:r>
       <w:r>
         <w:rPr>
           <w:color w:val="000000" w:themeColor="text1"/>
@@ -4418,23 +4073,7 @@
           <w:color w:val="000000" w:themeColor="text1"/>
           <w:szCs w:val="28"/>
         </w:rPr>
-        <w:t xml:space="preserve">Гиза </w:t>
-      </w:r>
-      <w:proofErr w:type="spellStart"/>
-      <w:r>
-        <w:rPr>
-          <w:color w:val="000000" w:themeColor="text1"/>
-          <w:szCs w:val="28"/>
-        </w:rPr>
-        <w:t>Нэджи</w:t>
-      </w:r>
-      <w:proofErr w:type="spellEnd"/>
-      <w:r>
-        <w:rPr>
-          <w:color w:val="000000" w:themeColor="text1"/>
-          <w:szCs w:val="28"/>
-        </w:rPr>
-        <w:t xml:space="preserve"> СТРЕЛЬБА в ветер // Калашников. Высокоточная стрельба. 2005. С. 82.</w:t>
+        <w:t>Гиза Нэджи СТРЕЛЬБА в ветер // Калашников. Высокоточная стрельба. 2005. С. 82.</w:t>
       </w:r>
       <w:r>
         <w:rPr>
@@ -4687,25 +4326,8 @@
           <w:color w:val="000000" w:themeColor="text1"/>
           <w:szCs w:val="28"/>
         </w:rPr>
-        <w:t xml:space="preserve">Расчет скорости и сопротивления, для полета пули или шара пневматики на </w:t>
-      </w:r>
-      <w:proofErr w:type="spellStart"/>
-      <w:r>
-        <w:rPr>
-          <w:color w:val="000000" w:themeColor="text1"/>
-          <w:szCs w:val="28"/>
-        </w:rPr>
-        <w:t>дозвуке</w:t>
-      </w:r>
-      <w:proofErr w:type="spellEnd"/>
-      <w:r>
-        <w:rPr>
-          <w:color w:val="000000" w:themeColor="text1"/>
-          <w:szCs w:val="28"/>
-        </w:rPr>
-        <w:t xml:space="preserve"> // </w:t>
-      </w:r>
-      <w:proofErr w:type="spellStart"/>
+        <w:t xml:space="preserve">Расчет скорости и сопротивления, для полета пули или шара пневматики на дозвуке // </w:t>
+      </w:r>
       <w:r>
         <w:rPr>
           <w:color w:val="000000" w:themeColor="text1"/>
@@ -4714,7 +4336,6 @@
         </w:rPr>
         <w:t>snakeproject</w:t>
       </w:r>
-      <w:proofErr w:type="spellEnd"/>
       <w:r>
         <w:rPr>
           <w:color w:val="000000" w:themeColor="text1"/>
@@ -4722,7 +4343,6 @@
         </w:rPr>
         <w:t>.</w:t>
       </w:r>
-      <w:proofErr w:type="spellStart"/>
       <w:r>
         <w:rPr>
           <w:color w:val="000000" w:themeColor="text1"/>
@@ -4731,7 +4351,6 @@
         </w:rPr>
         <w:t>ru</w:t>
       </w:r>
-      <w:proofErr w:type="spellEnd"/>
       <w:r>
         <w:rPr>
           <w:color w:val="000000" w:themeColor="text1"/>
@@ -4774,23 +4393,7 @@
           <w:color w:val="000000" w:themeColor="text1"/>
           <w:szCs w:val="28"/>
         </w:rPr>
-        <w:t xml:space="preserve">Решение задач </w:t>
-      </w:r>
-      <w:proofErr w:type="spellStart"/>
-      <w:r>
-        <w:rPr>
-          <w:color w:val="000000" w:themeColor="text1"/>
-          <w:szCs w:val="28"/>
-        </w:rPr>
-        <w:t>внешнебаллистического</w:t>
-      </w:r>
-      <w:proofErr w:type="spellEnd"/>
-      <w:r>
-        <w:rPr>
-          <w:color w:val="000000" w:themeColor="text1"/>
-          <w:szCs w:val="28"/>
-        </w:rPr>
-        <w:t xml:space="preserve"> проектирования на основе математического и компьютерного моделирования // www.researchgate.net</w:t>
+        <w:t>Решение задач внешнебаллистического проектирования на основе математического и компьютерного моделирования // www.researchgate.net</w:t>
       </w:r>
       <w:r>
         <w:rPr>

</xml_diff>